<commit_message>
add summary sesi 1
</commit_message>
<xml_diff>
--- a/sesi1/Summary Sesi 1.docx
+++ b/sesi1/Summary Sesi 1.docx
@@ -1,6 +1,6 @@
 
 <file path=word/document.xml><?xml version="1.0" encoding="utf-8"?>
-<w:document xmlns:wpc="http://schemas.microsoft.com/office/word/2010/wordprocessingCanvas" xmlns:cx="http://schemas.microsoft.com/office/drawing/2014/chartex" xmlns:cx1="http://schemas.microsoft.com/office/drawing/2015/9/8/chartex" xmlns:cx2="http://schemas.microsoft.com/office/drawing/2015/10/21/chartex" xmlns:cx3="http://schemas.microsoft.com/office/drawing/2016/5/9/chartex" xmlns:cx4="http://schemas.microsoft.com/office/drawing/2016/5/10/chartex" xmlns:cx5="http://schemas.microsoft.com/office/drawing/2016/5/11/chartex" xmlns:cx6="http://schemas.microsoft.com/office/drawing/2016/5/12/chartex" xmlns:cx7="http://schemas.microsoft.com/office/drawing/2016/5/13/chartex" xmlns:cx8="http://schemas.microsoft.com/office/drawing/2016/5/14/chartex" xmlns:mc="http://schemas.openxmlformats.org/markup-compatibility/2006" xmlns:aink="http://schemas.microsoft.com/office/drawing/2016/ink" xmlns:am3d="http://schemas.microsoft.com/office/drawing/2017/model3d" xmlns:o="urn:schemas-microsoft-com:office:office" xmlns:r="http://schemas.openxmlformats.org/officeDocument/2006/relationships" xmlns:m="http://schemas.openxmlformats.org/officeDocument/2006/math" xmlns:v="urn:schemas-microsoft-com:vml" xmlns:wp14="http://schemas.microsoft.com/office/word/2010/wordprocessingDrawing" xmlns:wp="http://schemas.openxmlformats.org/drawingml/2006/wordprocessingDrawing" xmlns:w10="urn:schemas-microsoft-com:office:word" xmlns:w="http://schemas.openxmlformats.org/wordprocessingml/2006/main" xmlns:w14="http://schemas.microsoft.com/office/word/2010/wordml" xmlns:w15="http://schemas.microsoft.com/office/word/2012/wordml" xmlns:w16cex="http://schemas.microsoft.com/office/word/2018/wordml/cex" xmlns:w16cid="http://schemas.microsoft.com/office/word/2016/wordml/cid" xmlns:w16="http://schemas.microsoft.com/office/word/2018/wordml" xmlns:w16sdtdh="http://schemas.microsoft.com/office/word/2020/wordml/sdtdatahash" xmlns:w16se="http://schemas.microsoft.com/office/word/2015/wordml/symex" xmlns:wpg="http://schemas.microsoft.com/office/word/2010/wordprocessingGroup" xmlns:wpi="http://schemas.microsoft.com/office/word/2010/wordprocessingInk" xmlns:wne="http://schemas.microsoft.com/office/word/2006/wordml" xmlns:wps="http://schemas.microsoft.com/office/word/2010/wordprocessingShape" mc:Ignorable="w14 w15 w16se w16cid w16 w16cex w16sdtdh wp14">
+<w:document xmlns:wpc="http://schemas.microsoft.com/office/word/2010/wordprocessingCanvas" xmlns:cx="http://schemas.microsoft.com/office/drawing/2014/chartex" xmlns:cx1="http://schemas.microsoft.com/office/drawing/2015/9/8/chartex" xmlns:cx2="http://schemas.microsoft.com/office/drawing/2015/10/21/chartex" xmlns:cx3="http://schemas.microsoft.com/office/drawing/2016/5/9/chartex" xmlns:cx4="http://schemas.microsoft.com/office/drawing/2016/5/10/chartex" xmlns:cx5="http://schemas.microsoft.com/office/drawing/2016/5/11/chartex" xmlns:cx6="http://schemas.microsoft.com/office/drawing/2016/5/12/chartex" xmlns:cx7="http://schemas.microsoft.com/office/drawing/2016/5/13/chartex" xmlns:cx8="http://schemas.microsoft.com/office/drawing/2016/5/14/chartex" xmlns:mc="http://schemas.openxmlformats.org/markup-compatibility/2006" xmlns:aink="http://schemas.microsoft.com/office/drawing/2016/ink" xmlns:am3d="http://schemas.microsoft.com/office/drawing/2017/model3d" xmlns:o="urn:schemas-microsoft-com:office:office" xmlns:oel="http://schemas.microsoft.com/office/2019/extlst" xmlns:r="http://schemas.openxmlformats.org/officeDocument/2006/relationships" xmlns:m="http://schemas.openxmlformats.org/officeDocument/2006/math" xmlns:v="urn:schemas-microsoft-com:vml" xmlns:wp14="http://schemas.microsoft.com/office/word/2010/wordprocessingDrawing" xmlns:wp="http://schemas.openxmlformats.org/drawingml/2006/wordprocessingDrawing" xmlns:w10="urn:schemas-microsoft-com:office:word" xmlns:w="http://schemas.openxmlformats.org/wordprocessingml/2006/main" xmlns:w14="http://schemas.microsoft.com/office/word/2010/wordml" xmlns:w15="http://schemas.microsoft.com/office/word/2012/wordml" xmlns:w16cex="http://schemas.microsoft.com/office/word/2018/wordml/cex" xmlns:w16cid="http://schemas.microsoft.com/office/word/2016/wordml/cid" xmlns:w16="http://schemas.microsoft.com/office/word/2018/wordml" xmlns:w16sdtdh="http://schemas.microsoft.com/office/word/2020/wordml/sdtdatahash" xmlns:w16se="http://schemas.microsoft.com/office/word/2015/wordml/symex" xmlns:wpg="http://schemas.microsoft.com/office/word/2010/wordprocessingGroup" xmlns:wpi="http://schemas.microsoft.com/office/word/2010/wordprocessingInk" xmlns:wne="http://schemas.microsoft.com/office/word/2006/wordml" xmlns:wps="http://schemas.microsoft.com/office/word/2010/wordprocessingShape" mc:Ignorable="w14 w15 w16se w16cid w16 w16cex w16sdtdh wp14">
   <w:body>
     <w:p>
       <w:pPr>
@@ -12,11 +12,136 @@
         <w:rPr>
           <w:lang w:val="en-US"/>
         </w:rPr>
+        <w:t xml:space="preserve">Kode </w:t>
+      </w:r>
+      <w:proofErr w:type="spellStart"/>
+      <w:r>
+        <w:rPr>
+          <w:lang w:val="en-US"/>
+        </w:rPr>
+        <w:t>Peserta</w:t>
+      </w:r>
+      <w:proofErr w:type="spellEnd"/>
+      <w:r>
+        <w:rPr>
+          <w:lang w:val="en-US"/>
+        </w:rPr>
+        <w:tab/>
+        <w:t>: FERD-KI02-009</w:t>
+      </w:r>
+    </w:p>
+    <w:p>
+      <w:pPr>
+        <w:rPr>
+          <w:lang w:val="en-US"/>
+        </w:rPr>
+      </w:pPr>
+      <w:r>
+        <w:rPr>
+          <w:lang w:val="en-US"/>
+        </w:rPr>
+        <w:t>Nama</w:t>
+      </w:r>
+      <w:r>
+        <w:rPr>
+          <w:lang w:val="en-US"/>
+        </w:rPr>
+        <w:tab/>
+      </w:r>
+      <w:r>
+        <w:rPr>
+          <w:lang w:val="en-US"/>
+        </w:rPr>
+        <w:tab/>
+        <w:t xml:space="preserve">: </w:t>
+      </w:r>
+      <w:proofErr w:type="spellStart"/>
+      <w:r>
+        <w:rPr>
+          <w:lang w:val="en-US"/>
+        </w:rPr>
+        <w:t>Fatih</w:t>
+      </w:r>
+      <w:proofErr w:type="spellEnd"/>
+      <w:r>
+        <w:rPr>
+          <w:lang w:val="en-US"/>
+        </w:rPr>
+        <w:t xml:space="preserve"> Muhamad </w:t>
+      </w:r>
+      <w:proofErr w:type="spellStart"/>
+      <w:r>
+        <w:rPr>
+          <w:lang w:val="en-US"/>
+        </w:rPr>
+        <w:t>Ridho</w:t>
+      </w:r>
+      <w:proofErr w:type="spellEnd"/>
+    </w:p>
+    <w:p>
+      <w:pPr>
+        <w:pBdr>
+          <w:bottom w:val="single" w:sz="4" w:space="1" w:color="auto"/>
+        </w:pBdr>
+        <w:rPr>
+          <w:lang w:val="en-US"/>
+        </w:rPr>
+      </w:pPr>
+      <w:r>
+        <w:rPr>
+          <w:lang w:val="en-US"/>
+        </w:rPr>
+        <w:t>Divisi</w:t>
+      </w:r>
+      <w:r>
+        <w:rPr>
+          <w:lang w:val="en-US"/>
+        </w:rPr>
+        <w:tab/>
+      </w:r>
+      <w:r>
+        <w:rPr>
+          <w:lang w:val="en-US"/>
+        </w:rPr>
+        <w:tab/>
+        <w:t>: Frontend React Developer</w:t>
+      </w:r>
+    </w:p>
+    <w:p>
+      <w:pPr>
+        <w:rPr>
+          <w:lang w:val="en-US"/>
+        </w:rPr>
+      </w:pPr>
+    </w:p>
+    <w:p>
+      <w:pPr>
+        <w:jc w:val="center"/>
+        <w:rPr>
+          <w:b/>
+          <w:bCs/>
+          <w:sz w:val="32"/>
+          <w:szCs w:val="32"/>
+          <w:lang w:val="en-US"/>
+        </w:rPr>
+      </w:pPr>
+      <w:r>
+        <w:rPr>
+          <w:b/>
+          <w:bCs/>
+          <w:sz w:val="32"/>
+          <w:szCs w:val="32"/>
+          <w:lang w:val="en-US"/>
+        </w:rPr>
         <w:t xml:space="preserve">Summary </w:t>
       </w:r>
       <w:proofErr w:type="spellStart"/>
       <w:r>
         <w:rPr>
+          <w:b/>
+          <w:bCs/>
+          <w:sz w:val="32"/>
+          <w:szCs w:val="32"/>
           <w:lang w:val="en-US"/>
         </w:rPr>
         <w:t>Sesi</w:t>
@@ -24,9 +149,701 @@
       <w:proofErr w:type="spellEnd"/>
       <w:r>
         <w:rPr>
+          <w:b/>
+          <w:bCs/>
+          <w:sz w:val="32"/>
+          <w:szCs w:val="32"/>
           <w:lang w:val="en-US"/>
         </w:rPr>
         <w:t xml:space="preserve"> 1</w:t>
+      </w:r>
+    </w:p>
+    <w:p>
+      <w:pPr>
+        <w:rPr>
+          <w:lang w:val="en-US"/>
+        </w:rPr>
+      </w:pPr>
+    </w:p>
+    <w:p>
+      <w:pPr>
+        <w:rPr>
+          <w:b/>
+          <w:bCs/>
+          <w:sz w:val="28"/>
+          <w:szCs w:val="28"/>
+          <w:lang w:val="en-US"/>
+        </w:rPr>
+      </w:pPr>
+      <w:r>
+        <w:rPr>
+          <w:b/>
+          <w:bCs/>
+          <w:sz w:val="28"/>
+          <w:szCs w:val="28"/>
+          <w:lang w:val="en-US"/>
+        </w:rPr>
+        <w:t>Web Browser</w:t>
+      </w:r>
+    </w:p>
+    <w:p>
+      <w:pPr>
+        <w:rPr>
+          <w:lang w:val="en-US"/>
+        </w:rPr>
+      </w:pPr>
+    </w:p>
+    <w:p>
+      <w:pPr>
+        <w:rPr>
+          <w:lang w:val="en-US"/>
+        </w:rPr>
+      </w:pPr>
+      <w:r>
+        <w:rPr>
+          <w:lang w:val="en-US"/>
+        </w:rPr>
+        <w:t xml:space="preserve">Web browser </w:t>
+      </w:r>
+      <w:proofErr w:type="spellStart"/>
+      <w:r>
+        <w:rPr>
+          <w:lang w:val="en-US"/>
+        </w:rPr>
+        <w:t>adalah</w:t>
+      </w:r>
+      <w:proofErr w:type="spellEnd"/>
+      <w:r>
+        <w:rPr>
+          <w:lang w:val="en-US"/>
+        </w:rPr>
+        <w:t xml:space="preserve"> </w:t>
+      </w:r>
+      <w:proofErr w:type="spellStart"/>
+      <w:r>
+        <w:rPr>
+          <w:lang w:val="en-US"/>
+        </w:rPr>
+        <w:t>perangkat</w:t>
+      </w:r>
+      <w:proofErr w:type="spellEnd"/>
+      <w:r>
+        <w:rPr>
+          <w:lang w:val="en-US"/>
+        </w:rPr>
+        <w:t xml:space="preserve"> </w:t>
+      </w:r>
+      <w:proofErr w:type="spellStart"/>
+      <w:r>
+        <w:rPr>
+          <w:lang w:val="en-US"/>
+        </w:rPr>
+        <w:t>utama</w:t>
+      </w:r>
+      <w:proofErr w:type="spellEnd"/>
+      <w:r>
+        <w:rPr>
+          <w:lang w:val="en-US"/>
+        </w:rPr>
+        <w:t xml:space="preserve"> yang </w:t>
+      </w:r>
+      <w:proofErr w:type="spellStart"/>
+      <w:r>
+        <w:rPr>
+          <w:lang w:val="en-US"/>
+        </w:rPr>
+        <w:t>akan</w:t>
+      </w:r>
+      <w:proofErr w:type="spellEnd"/>
+      <w:r>
+        <w:rPr>
+          <w:lang w:val="en-US"/>
+        </w:rPr>
+        <w:t xml:space="preserve"> </w:t>
+      </w:r>
+      <w:proofErr w:type="spellStart"/>
+      <w:r>
+        <w:rPr>
+          <w:lang w:val="en-US"/>
+        </w:rPr>
+        <w:t>digunakan</w:t>
+      </w:r>
+      <w:proofErr w:type="spellEnd"/>
+      <w:r>
+        <w:rPr>
+          <w:lang w:val="en-US"/>
+        </w:rPr>
+        <w:t xml:space="preserve"> </w:t>
+      </w:r>
+      <w:proofErr w:type="spellStart"/>
+      <w:r>
+        <w:rPr>
+          <w:lang w:val="en-US"/>
+        </w:rPr>
+        <w:t>untuk</w:t>
+      </w:r>
+      <w:proofErr w:type="spellEnd"/>
+      <w:r>
+        <w:rPr>
+          <w:lang w:val="en-US"/>
+        </w:rPr>
+        <w:t xml:space="preserve"> </w:t>
+      </w:r>
+      <w:proofErr w:type="spellStart"/>
+      <w:r>
+        <w:rPr>
+          <w:lang w:val="en-US"/>
+        </w:rPr>
+        <w:t>menampilkan</w:t>
+      </w:r>
+      <w:proofErr w:type="spellEnd"/>
+      <w:r>
+        <w:rPr>
+          <w:lang w:val="en-US"/>
+        </w:rPr>
+        <w:t xml:space="preserve"> </w:t>
+      </w:r>
+      <w:proofErr w:type="spellStart"/>
+      <w:r>
+        <w:rPr>
+          <w:lang w:val="en-US"/>
+        </w:rPr>
+        <w:t>halaman</w:t>
+      </w:r>
+      <w:proofErr w:type="spellEnd"/>
+      <w:r>
+        <w:rPr>
+          <w:lang w:val="en-US"/>
+        </w:rPr>
+        <w:t xml:space="preserve"> web yang pada </w:t>
+      </w:r>
+      <w:proofErr w:type="spellStart"/>
+      <w:r>
+        <w:rPr>
+          <w:lang w:val="en-US"/>
+        </w:rPr>
+        <w:t>dasarnya</w:t>
+      </w:r>
+      <w:proofErr w:type="spellEnd"/>
+      <w:r>
+        <w:rPr>
+          <w:lang w:val="en-US"/>
+        </w:rPr>
+        <w:t xml:space="preserve"> </w:t>
+      </w:r>
+      <w:proofErr w:type="spellStart"/>
+      <w:r>
+        <w:rPr>
+          <w:lang w:val="en-US"/>
+        </w:rPr>
+        <w:t>terbuat</w:t>
+      </w:r>
+      <w:proofErr w:type="spellEnd"/>
+      <w:r>
+        <w:rPr>
+          <w:lang w:val="en-US"/>
+        </w:rPr>
+        <w:t xml:space="preserve"> </w:t>
+      </w:r>
+      <w:proofErr w:type="spellStart"/>
+      <w:r>
+        <w:rPr>
+          <w:lang w:val="en-US"/>
+        </w:rPr>
+        <w:t>dari</w:t>
+      </w:r>
+      <w:proofErr w:type="spellEnd"/>
+      <w:r>
+        <w:rPr>
+          <w:lang w:val="en-US"/>
+        </w:rPr>
+        <w:t xml:space="preserve"> HTML dan CSS. </w:t>
+      </w:r>
+      <w:proofErr w:type="spellStart"/>
+      <w:r>
+        <w:rPr>
+          <w:lang w:val="en-US"/>
+        </w:rPr>
+        <w:t>Beberapa</w:t>
+      </w:r>
+      <w:proofErr w:type="spellEnd"/>
+      <w:r>
+        <w:rPr>
+          <w:lang w:val="en-US"/>
+        </w:rPr>
+        <w:t xml:space="preserve"> browser yang </w:t>
+      </w:r>
+      <w:proofErr w:type="spellStart"/>
+      <w:r>
+        <w:rPr>
+          <w:lang w:val="en-US"/>
+        </w:rPr>
+        <w:t>dapat</w:t>
+      </w:r>
+      <w:proofErr w:type="spellEnd"/>
+      <w:r>
+        <w:rPr>
+          <w:lang w:val="en-US"/>
+        </w:rPr>
+        <w:t xml:space="preserve"> </w:t>
+      </w:r>
+      <w:proofErr w:type="spellStart"/>
+      <w:r>
+        <w:rPr>
+          <w:lang w:val="en-US"/>
+        </w:rPr>
+        <w:t>digunakan</w:t>
+      </w:r>
+      <w:proofErr w:type="spellEnd"/>
+      <w:r>
+        <w:rPr>
+          <w:lang w:val="en-US"/>
+        </w:rPr>
+        <w:t xml:space="preserve"> </w:t>
+      </w:r>
+      <w:proofErr w:type="spellStart"/>
+      <w:proofErr w:type="gramStart"/>
+      <w:r>
+        <w:rPr>
+          <w:lang w:val="en-US"/>
+        </w:rPr>
+        <w:t>adalah</w:t>
+      </w:r>
+      <w:proofErr w:type="spellEnd"/>
+      <w:r>
+        <w:rPr>
+          <w:lang w:val="en-US"/>
+        </w:rPr>
+        <w:t xml:space="preserve"> :</w:t>
+      </w:r>
+      <w:proofErr w:type="gramEnd"/>
+      <w:r>
+        <w:rPr>
+          <w:lang w:val="en-US"/>
+        </w:rPr>
+        <w:t xml:space="preserve"> Firefox, Google – Chrome, dan Safari</w:t>
+      </w:r>
+      <w:r>
+        <w:rPr>
+          <w:lang w:val="en-US"/>
+        </w:rPr>
+        <w:t>.</w:t>
+      </w:r>
+    </w:p>
+    <w:p>
+      <w:pPr>
+        <w:rPr>
+          <w:lang w:val="en-US"/>
+        </w:rPr>
+      </w:pPr>
+    </w:p>
+    <w:p>
+      <w:pPr>
+        <w:rPr>
+          <w:b/>
+          <w:bCs/>
+          <w:sz w:val="28"/>
+          <w:szCs w:val="28"/>
+          <w:lang w:val="en-US"/>
+        </w:rPr>
+      </w:pPr>
+      <w:r>
+        <w:rPr>
+          <w:b/>
+          <w:bCs/>
+          <w:sz w:val="28"/>
+          <w:szCs w:val="28"/>
+          <w:lang w:val="en-US"/>
+        </w:rPr>
+        <w:t>Text Editor</w:t>
+      </w:r>
+    </w:p>
+    <w:p>
+      <w:pPr>
+        <w:rPr>
+          <w:lang w:val="en-US"/>
+        </w:rPr>
+      </w:pPr>
+    </w:p>
+    <w:p>
+      <w:pPr>
+        <w:rPr>
+          <w:lang w:val="en-US"/>
+        </w:rPr>
+      </w:pPr>
+      <w:r>
+        <w:rPr>
+          <w:lang w:val="en-US"/>
+        </w:rPr>
+        <w:t xml:space="preserve">Text Editor </w:t>
+      </w:r>
+      <w:proofErr w:type="spellStart"/>
+      <w:r>
+        <w:rPr>
+          <w:lang w:val="en-US"/>
+        </w:rPr>
+        <w:t>adalah</w:t>
+      </w:r>
+      <w:proofErr w:type="spellEnd"/>
+      <w:r>
+        <w:rPr>
+          <w:lang w:val="en-US"/>
+        </w:rPr>
+        <w:t xml:space="preserve"> </w:t>
+      </w:r>
+      <w:proofErr w:type="spellStart"/>
+      <w:r>
+        <w:rPr>
+          <w:lang w:val="en-US"/>
+        </w:rPr>
+        <w:t>sebuah</w:t>
+      </w:r>
+      <w:proofErr w:type="spellEnd"/>
+      <w:r>
+        <w:rPr>
+          <w:lang w:val="en-US"/>
+        </w:rPr>
+        <w:t xml:space="preserve"> </w:t>
+      </w:r>
+      <w:proofErr w:type="spellStart"/>
+      <w:r>
+        <w:rPr>
+          <w:lang w:val="en-US"/>
+        </w:rPr>
+        <w:t>perangkat</w:t>
+      </w:r>
+      <w:proofErr w:type="spellEnd"/>
+      <w:r>
+        <w:rPr>
+          <w:lang w:val="en-US"/>
+        </w:rPr>
+        <w:t xml:space="preserve"> </w:t>
+      </w:r>
+      <w:proofErr w:type="spellStart"/>
+      <w:r>
+        <w:rPr>
+          <w:lang w:val="en-US"/>
+        </w:rPr>
+        <w:t>lunak</w:t>
+      </w:r>
+      <w:proofErr w:type="spellEnd"/>
+      <w:r>
+        <w:rPr>
+          <w:lang w:val="en-US"/>
+        </w:rPr>
+        <w:t xml:space="preserve"> yang </w:t>
+      </w:r>
+      <w:proofErr w:type="spellStart"/>
+      <w:r>
+        <w:rPr>
+          <w:lang w:val="en-US"/>
+        </w:rPr>
+        <w:t>digunakan</w:t>
+      </w:r>
+      <w:proofErr w:type="spellEnd"/>
+      <w:r>
+        <w:rPr>
+          <w:lang w:val="en-US"/>
+        </w:rPr>
+        <w:t xml:space="preserve"> </w:t>
+      </w:r>
+      <w:proofErr w:type="spellStart"/>
+      <w:r>
+        <w:rPr>
+          <w:lang w:val="en-US"/>
+        </w:rPr>
+        <w:t>untuk</w:t>
+      </w:r>
+      <w:proofErr w:type="spellEnd"/>
+      <w:r>
+        <w:rPr>
+          <w:lang w:val="en-US"/>
+        </w:rPr>
+        <w:t xml:space="preserve"> </w:t>
+      </w:r>
+      <w:proofErr w:type="spellStart"/>
+      <w:r>
+        <w:rPr>
+          <w:lang w:val="en-US"/>
+        </w:rPr>
+        <w:t>membuat</w:t>
+      </w:r>
+      <w:proofErr w:type="spellEnd"/>
+      <w:r>
+        <w:rPr>
+          <w:lang w:val="en-US"/>
+        </w:rPr>
+        <w:t xml:space="preserve"> </w:t>
+      </w:r>
+      <w:proofErr w:type="spellStart"/>
+      <w:r>
+        <w:rPr>
+          <w:lang w:val="en-US"/>
+        </w:rPr>
+        <w:t>aplikasi</w:t>
+      </w:r>
+      <w:proofErr w:type="spellEnd"/>
+      <w:r>
+        <w:rPr>
+          <w:lang w:val="en-US"/>
+        </w:rPr>
+        <w:t xml:space="preserve"> </w:t>
+      </w:r>
+      <w:proofErr w:type="spellStart"/>
+      <w:r>
+        <w:rPr>
+          <w:lang w:val="en-US"/>
+        </w:rPr>
+        <w:t>seperti</w:t>
+      </w:r>
+      <w:proofErr w:type="spellEnd"/>
+      <w:r>
+        <w:rPr>
+          <w:lang w:val="en-US"/>
+        </w:rPr>
+        <w:t xml:space="preserve"> </w:t>
+      </w:r>
+      <w:proofErr w:type="spellStart"/>
+      <w:r>
+        <w:rPr>
+          <w:lang w:val="en-US"/>
+        </w:rPr>
+        <w:t>halaman</w:t>
+      </w:r>
+      <w:proofErr w:type="spellEnd"/>
+      <w:r>
+        <w:rPr>
+          <w:lang w:val="en-US"/>
+        </w:rPr>
+        <w:t xml:space="preserve"> web. Text editor yang </w:t>
+      </w:r>
+      <w:proofErr w:type="spellStart"/>
+      <w:r>
+        <w:rPr>
+          <w:lang w:val="en-US"/>
+        </w:rPr>
+        <w:t>dapat</w:t>
+      </w:r>
+      <w:proofErr w:type="spellEnd"/>
+      <w:r>
+        <w:rPr>
+          <w:lang w:val="en-US"/>
+        </w:rPr>
+        <w:t xml:space="preserve"> </w:t>
+      </w:r>
+      <w:proofErr w:type="spellStart"/>
+      <w:r>
+        <w:rPr>
+          <w:lang w:val="en-US"/>
+        </w:rPr>
+        <w:t>digunakan</w:t>
+      </w:r>
+      <w:proofErr w:type="spellEnd"/>
+      <w:r>
+        <w:rPr>
+          <w:lang w:val="en-US"/>
+        </w:rPr>
+        <w:t xml:space="preserve"> </w:t>
+      </w:r>
+      <w:proofErr w:type="spellStart"/>
+      <w:r>
+        <w:rPr>
+          <w:lang w:val="en-US"/>
+        </w:rPr>
+        <w:t>adalah</w:t>
+      </w:r>
+      <w:proofErr w:type="spellEnd"/>
+      <w:r>
+        <w:rPr>
+          <w:lang w:val="en-US"/>
+        </w:rPr>
+        <w:t xml:space="preserve"> Visual Studio Code.</w:t>
+      </w:r>
+    </w:p>
+    <w:p>
+      <w:pPr>
+        <w:rPr>
+          <w:lang w:val="en-US"/>
+        </w:rPr>
+      </w:pPr>
+    </w:p>
+    <w:p>
+      <w:pPr>
+        <w:rPr>
+          <w:b/>
+          <w:bCs/>
+          <w:sz w:val="28"/>
+          <w:szCs w:val="28"/>
+          <w:lang w:val="en-US"/>
+        </w:rPr>
+      </w:pPr>
+      <w:proofErr w:type="spellStart"/>
+      <w:r>
+        <w:rPr>
+          <w:b/>
+          <w:bCs/>
+          <w:sz w:val="28"/>
+          <w:szCs w:val="28"/>
+          <w:lang w:val="en-US"/>
+        </w:rPr>
+        <w:t>Struktur</w:t>
+      </w:r>
+      <w:proofErr w:type="spellEnd"/>
+      <w:r>
+        <w:rPr>
+          <w:b/>
+          <w:bCs/>
+          <w:sz w:val="28"/>
+          <w:szCs w:val="28"/>
+          <w:lang w:val="en-US"/>
+        </w:rPr>
+        <w:t xml:space="preserve"> Website</w:t>
+      </w:r>
+    </w:p>
+    <w:p>
+      <w:pPr>
+        <w:rPr>
+          <w:lang w:val="en-US"/>
+        </w:rPr>
+      </w:pPr>
+    </w:p>
+    <w:p>
+      <w:pPr>
+        <w:rPr>
+          <w:lang w:val="en-US"/>
+        </w:rPr>
+      </w:pPr>
+      <w:r>
+        <w:rPr>
+          <w:lang w:val="en-US"/>
+        </w:rPr>
+        <w:t xml:space="preserve">HTML (Hyper Text Markup Language) </w:t>
+      </w:r>
+      <w:proofErr w:type="spellStart"/>
+      <w:r>
+        <w:rPr>
+          <w:lang w:val="en-US"/>
+        </w:rPr>
+        <w:t>adalah</w:t>
+      </w:r>
+      <w:proofErr w:type="spellEnd"/>
+      <w:r>
+        <w:rPr>
+          <w:lang w:val="en-US"/>
+        </w:rPr>
+        <w:t xml:space="preserve"> </w:t>
+      </w:r>
+      <w:proofErr w:type="spellStart"/>
+      <w:r>
+        <w:rPr>
+          <w:lang w:val="en-US"/>
+        </w:rPr>
+        <w:t>bahasa</w:t>
+      </w:r>
+      <w:proofErr w:type="spellEnd"/>
+      <w:r>
+        <w:rPr>
+          <w:lang w:val="en-US"/>
+        </w:rPr>
+        <w:t xml:space="preserve"> markup </w:t>
+      </w:r>
+      <w:proofErr w:type="spellStart"/>
+      <w:r>
+        <w:rPr>
+          <w:lang w:val="en-US"/>
+        </w:rPr>
+        <w:t>untuk</w:t>
+      </w:r>
+      <w:proofErr w:type="spellEnd"/>
+      <w:r>
+        <w:rPr>
+          <w:lang w:val="en-US"/>
+        </w:rPr>
+        <w:t xml:space="preserve"> </w:t>
+      </w:r>
+      <w:proofErr w:type="spellStart"/>
+      <w:r>
+        <w:rPr>
+          <w:lang w:val="en-US"/>
+        </w:rPr>
+        <w:t>mendeskripsikan</w:t>
+      </w:r>
+      <w:proofErr w:type="spellEnd"/>
+      <w:r>
+        <w:rPr>
+          <w:lang w:val="en-US"/>
+        </w:rPr>
+        <w:t xml:space="preserve"> </w:t>
+      </w:r>
+      <w:proofErr w:type="spellStart"/>
+      <w:r>
+        <w:rPr>
+          <w:lang w:val="en-US"/>
+        </w:rPr>
+        <w:t>sebuah</w:t>
+      </w:r>
+      <w:proofErr w:type="spellEnd"/>
+      <w:r>
+        <w:rPr>
+          <w:lang w:val="en-US"/>
+        </w:rPr>
+        <w:t xml:space="preserve"> </w:t>
+      </w:r>
+      <w:proofErr w:type="spellStart"/>
+      <w:r>
+        <w:rPr>
+          <w:lang w:val="en-US"/>
+        </w:rPr>
+        <w:t>struktur</w:t>
+      </w:r>
+      <w:proofErr w:type="spellEnd"/>
+      <w:r>
+        <w:rPr>
+          <w:lang w:val="en-US"/>
+        </w:rPr>
+        <w:t xml:space="preserve"> dan </w:t>
+      </w:r>
+      <w:proofErr w:type="spellStart"/>
+      <w:r>
+        <w:rPr>
+          <w:lang w:val="en-US"/>
+        </w:rPr>
+        <w:t>konten</w:t>
+      </w:r>
+      <w:proofErr w:type="spellEnd"/>
+      <w:r>
+        <w:rPr>
+          <w:lang w:val="en-US"/>
+        </w:rPr>
+        <w:t xml:space="preserve"> </w:t>
+      </w:r>
+      <w:proofErr w:type="spellStart"/>
+      <w:r>
+        <w:rPr>
+          <w:lang w:val="en-US"/>
+        </w:rPr>
+        <w:t>dari</w:t>
+      </w:r>
+      <w:proofErr w:type="spellEnd"/>
+      <w:r>
+        <w:rPr>
+          <w:lang w:val="en-US"/>
+        </w:rPr>
+        <w:t xml:space="preserve"> </w:t>
+      </w:r>
+      <w:proofErr w:type="spellStart"/>
+      <w:r>
+        <w:rPr>
+          <w:lang w:val="en-US"/>
+        </w:rPr>
+        <w:t>dokumen</w:t>
+      </w:r>
+      <w:proofErr w:type="spellEnd"/>
+      <w:r>
+        <w:rPr>
+          <w:lang w:val="en-US"/>
+        </w:rPr>
+        <w:t xml:space="preserve"> web.</w:t>
       </w:r>
     </w:p>
     <w:sectPr>

</xml_diff>